<commit_message>
Eng database vertaald, enekele schrijffouten verbeterd
</commit_message>
<xml_diff>
--- a/_del/Nederlands.docx
+++ b/_del/Nederlands.docx
@@ -2568,11 +2568,31 @@
           <w:lang w:val="nl-NL"/>
         </w:rPr>
       </w:pPr>
-      <w:r>
-        <w:rPr>
-          <w:lang w:val="nl-NL"/>
-        </w:rPr>
-        <w:t xml:space="preserve">Co1fu,"Lamskotelet, </w:t>
+      <w:proofErr w:type="spellStart"/>
+      <w:r>
+        <w:rPr>
+          <w:lang w:val="nl-NL"/>
+        </w:rPr>
+        <w:t>Co</w:t>
+      </w:r>
+      <w:r>
+        <w:rPr>
+          <w:lang w:val="nl-NL"/>
+        </w:rPr>
+        <w:t>r</w:t>
+      </w:r>
+      <w:r>
+        <w:rPr>
+          <w:lang w:val="nl-NL"/>
+        </w:rPr>
+        <w:t>fu,"Lamskotelet</w:t>
+      </w:r>
+      <w:proofErr w:type="spellEnd"/>
+      <w:r>
+        <w:rPr>
+          <w:lang w:val="nl-NL"/>
+        </w:rPr>
+        <w:t xml:space="preserve">, </w:t>
       </w:r>
       <w:proofErr w:type="spellStart"/>
       <w:r>
@@ -8146,13 +8166,6 @@
           <w:lang w:val="en-GB"/>
         </w:rPr>
       </w:pPr>
-    </w:p>
-    <w:p>
-      <w:pPr>
-        <w:rPr>
-          <w:lang w:val="en-GB"/>
-        </w:rPr>
-      </w:pPr>
       <w:r>
         <w:rPr>
           <w:lang w:val="en-GB"/>
@@ -8682,20 +8695,20 @@
         <w:rPr>
           <w:lang w:val="en-GB"/>
         </w:rPr>
+        <w:t xml:space="preserve">Chocolate moelleux | </w:t>
+      </w:r>
+    </w:p>
+    <w:p>
+      <w:pPr>
+        <w:rPr>
+          <w:lang w:val="en-GB"/>
+        </w:rPr>
+      </w:pPr>
+      <w:r>
+        <w:rPr>
+          <w:lang w:val="en-GB"/>
+        </w:rPr>
         <w:lastRenderedPageBreak/>
-        <w:t xml:space="preserve">Chocolate moelleux | </w:t>
-      </w:r>
-    </w:p>
-    <w:p>
-      <w:pPr>
-        <w:rPr>
-          <w:lang w:val="en-GB"/>
-        </w:rPr>
-      </w:pPr>
-      <w:r>
-        <w:rPr>
-          <w:lang w:val="en-GB"/>
-        </w:rPr>
         <w:t>Coffee/tea with liqueur"</w:t>
       </w:r>
     </w:p>
@@ -9173,22 +9186,75 @@
         <w:rPr>
           <w:lang w:val="en-GB"/>
         </w:rPr>
+        <w:t>Cuarenta</w:t>
+      </w:r>
+      <w:proofErr w:type="spellEnd"/>
+      <w:r>
+        <w:rPr>
+          <w:lang w:val="en-GB"/>
+        </w:rPr>
+        <w:t xml:space="preserve"> y </w:t>
+      </w:r>
+      <w:proofErr w:type="spellStart"/>
+      <w:r>
+        <w:rPr>
+          <w:lang w:val="en-GB"/>
+        </w:rPr>
+        <w:t>tres</w:t>
+      </w:r>
+      <w:proofErr w:type="spellEnd"/>
+      <w:r>
+        <w:rPr>
+          <w:lang w:val="en-GB"/>
+        </w:rPr>
+        <w:t>,</w:t>
+      </w:r>
+    </w:p>
+    <w:p>
+      <w:pPr>
+        <w:rPr>
+          <w:lang w:val="en-GB"/>
+        </w:rPr>
+      </w:pPr>
+      <w:r>
+        <w:rPr>
+          <w:lang w:val="en-GB"/>
+        </w:rPr>
         <w:lastRenderedPageBreak/>
-        <w:t>Cuarenta</w:t>
-      </w:r>
-      <w:proofErr w:type="spellEnd"/>
-      <w:r>
-        <w:rPr>
-          <w:lang w:val="en-GB"/>
-        </w:rPr>
-        <w:t xml:space="preserve"> y </w:t>
-      </w:r>
-      <w:proofErr w:type="spellStart"/>
-      <w:r>
-        <w:rPr>
-          <w:lang w:val="en-GB"/>
-        </w:rPr>
-        <w:t>tres</w:t>
+        <w:t>Baileys,</w:t>
+      </w:r>
+    </w:p>
+    <w:p>
+      <w:pPr>
+        <w:rPr>
+          <w:lang w:val="en-GB"/>
+        </w:rPr>
+      </w:pPr>
+      <w:r>
+        <w:rPr>
+          <w:lang w:val="en-GB"/>
+        </w:rPr>
+        <w:t>Martini red ~ white,</w:t>
+      </w:r>
+    </w:p>
+    <w:p>
+      <w:pPr>
+        <w:rPr>
+          <w:lang w:val="en-GB"/>
+        </w:rPr>
+      </w:pPr>
+      <w:r>
+        <w:rPr>
+          <w:lang w:val="en-GB"/>
+        </w:rPr>
+        <w:t xml:space="preserve">Martini Royale ~ Bianco ~ </w:t>
+      </w:r>
+      <w:proofErr w:type="spellStart"/>
+      <w:r>
+        <w:rPr>
+          <w:lang w:val="en-GB"/>
+        </w:rPr>
+        <w:t>Rosato</w:t>
       </w:r>
       <w:proofErr w:type="spellEnd"/>
       <w:r>
@@ -9208,59 +9274,6 @@
         <w:rPr>
           <w:lang w:val="en-GB"/>
         </w:rPr>
-        <w:t>Baileys,</w:t>
-      </w:r>
-    </w:p>
-    <w:p>
-      <w:pPr>
-        <w:rPr>
-          <w:lang w:val="en-GB"/>
-        </w:rPr>
-      </w:pPr>
-      <w:r>
-        <w:rPr>
-          <w:lang w:val="en-GB"/>
-        </w:rPr>
-        <w:t>Martini red ~ white,</w:t>
-      </w:r>
-    </w:p>
-    <w:p>
-      <w:pPr>
-        <w:rPr>
-          <w:lang w:val="en-GB"/>
-        </w:rPr>
-      </w:pPr>
-      <w:r>
-        <w:rPr>
-          <w:lang w:val="en-GB"/>
-        </w:rPr>
-        <w:t xml:space="preserve">Martini Royale ~ Bianco ~ </w:t>
-      </w:r>
-      <w:proofErr w:type="spellStart"/>
-      <w:r>
-        <w:rPr>
-          <w:lang w:val="en-GB"/>
-        </w:rPr>
-        <w:t>Rosato</w:t>
-      </w:r>
-      <w:proofErr w:type="spellEnd"/>
-      <w:r>
-        <w:rPr>
-          <w:lang w:val="en-GB"/>
-        </w:rPr>
-        <w:t>,</w:t>
-      </w:r>
-    </w:p>
-    <w:p>
-      <w:pPr>
-        <w:rPr>
-          <w:lang w:val="en-GB"/>
-        </w:rPr>
-      </w:pPr>
-      <w:r>
-        <w:rPr>
-          <w:lang w:val="en-GB"/>
-        </w:rPr>
         <w:t>Gin Tonic,</w:t>
       </w:r>
     </w:p>
@@ -9671,8 +9684,16 @@
         <w:rPr>
           <w:lang w:val="en-GB"/>
         </w:rPr>
-        <w:t>/light</w:t>
-      </w:r>
+        <w:t>/</w:t>
+      </w:r>
+      <w:proofErr w:type="spellStart"/>
+      <w:r>
+        <w:rPr>
+          <w:lang w:val="en-GB"/>
+        </w:rPr>
+        <w:t>light</w:t>
+      </w:r>
+      <w:proofErr w:type="spellEnd"/>
     </w:p>
     <w:p>
       <w:pPr>
@@ -9681,12 +9702,6 @@
           <w:lang w:val="en-GB"/>
         </w:rPr>
       </w:pPr>
-      <w:r>
-        <w:rPr>
-          <w:lang w:val="en-GB"/>
-        </w:rPr>
-        <w:br w:type="page"/>
-      </w:r>
       <w:r>
         <w:rPr>
           <w:lang w:val="en-GB"/>

</xml_diff>